<commit_message>
Adição de Curriculos, edições no html
</commit_message>
<xml_diff>
--- a/DOCUMENTAÇÃO.docx
+++ b/DOCUMENTAÇÃO.docx
@@ -1003,12 +1003,184 @@
       </w:pPr>
       <w:r>
         <w:rPr>
+          <w:noProof/>
+        </w:rPr>
+        <w:lastRenderedPageBreak/>
+        <mc:AlternateContent>
+          <mc:Choice Requires="wps">
+            <w:drawing>
+              <wp:anchor distT="45720" distB="45720" distL="114300" distR="114300" simplePos="0" relativeHeight="251666432" behindDoc="0" locked="0" layoutInCell="1" allowOverlap="1" wp14:anchorId="1EDCB6B6" wp14:editId="09E7D7A9">
+                <wp:simplePos x="0" y="0"/>
+                <wp:positionH relativeFrom="column">
+                  <wp:posOffset>-845185</wp:posOffset>
+                </wp:positionH>
+                <wp:positionV relativeFrom="paragraph">
+                  <wp:posOffset>1593215</wp:posOffset>
+                </wp:positionV>
+                <wp:extent cx="3789045" cy="1404620"/>
+                <wp:effectExtent l="0" t="0" r="20955" b="10160"/>
+                <wp:wrapSquare wrapText="bothSides"/>
+                <wp:docPr id="1975046364" name="Caixa de Texto 2"/>
+                <wp:cNvGraphicFramePr>
+                  <a:graphicFrameLocks xmlns:a="http://schemas.openxmlformats.org/drawingml/2006/main"/>
+                </wp:cNvGraphicFramePr>
+                <a:graphic xmlns:a="http://schemas.openxmlformats.org/drawingml/2006/main">
+                  <a:graphicData uri="http://schemas.microsoft.com/office/word/2010/wordprocessingShape">
+                    <wps:wsp>
+                      <wps:cNvSpPr txBox="1">
+                        <a:spLocks noChangeArrowheads="1"/>
+                      </wps:cNvSpPr>
+                      <wps:spPr bwMode="auto">
+                        <a:xfrm>
+                          <a:off x="0" y="0"/>
+                          <a:ext cx="3789045" cy="1404620"/>
+                        </a:xfrm>
+                        <a:prstGeom prst="rect">
+                          <a:avLst/>
+                        </a:prstGeom>
+                        <a:solidFill>
+                          <a:srgbClr val="FFFFFF"/>
+                        </a:solidFill>
+                        <a:ln w="9525">
+                          <a:solidFill>
+                            <a:srgbClr val="000000"/>
+                          </a:solidFill>
+                          <a:miter lim="800000"/>
+                          <a:headEnd/>
+                          <a:tailEnd/>
+                        </a:ln>
+                      </wps:spPr>
+                      <wps:txbx>
+                        <w:txbxContent>
+                          <w:p>
+                            <w:pPr>
+                              <w:pStyle w:val="Ttulo1"/>
+                              <w:rPr>
+                                <w:lang w:val="pt-BR"/>
+                              </w:rPr>
+                            </w:pPr>
+                            <w:bookmarkStart w:id="0" w:name="_Toc183199483"/>
+                            <w:proofErr w:type="gramStart"/>
+                            <w:r>
+                              <w:rPr>
+                                <w:lang w:val="pt-BR"/>
+                              </w:rPr>
+                              <w:t>Link  do</w:t>
+                            </w:r>
+                            <w:proofErr w:type="gramEnd"/>
+                            <w:r>
+                              <w:rPr>
+                                <w:lang w:val="pt-BR"/>
+                              </w:rPr>
+                              <w:t xml:space="preserve"> projeto no GitHub</w:t>
+                            </w:r>
+                            <w:bookmarkEnd w:id="0"/>
+                          </w:p>
+                          <w:p>
+                            <w:pPr>
+                              <w:rPr>
+                                <w:lang w:val="pt-BR"/>
+                              </w:rPr>
+                            </w:pPr>
+                          </w:p>
+                          <w:p>
+                            <w:pPr>
+                              <w:rPr>
+                                <w:u w:val="single"/>
+                                <w:lang w:val="pt-BR"/>
+                              </w:rPr>
+                            </w:pPr>
+                            <w:r>
+                              <w:rPr>
+                                <w:lang w:val="pt-BR"/>
+                              </w:rPr>
+                              <w:t>https://github.com/KaiqueArraias/Projeto-SITE-ACADEMIA-A3-UAM-MOOCA</w:t>
+                            </w:r>
+                          </w:p>
+                          <w:p/>
+                        </w:txbxContent>
+                      </wps:txbx>
+                      <wps:bodyPr rot="0" vert="horz" wrap="square" lIns="91440" tIns="45720" rIns="91440" bIns="45720" anchor="t" anchorCtr="0">
+                        <a:spAutoFit/>
+                      </wps:bodyPr>
+                    </wps:wsp>
+                  </a:graphicData>
+                </a:graphic>
+                <wp14:sizeRelH relativeFrom="margin">
+                  <wp14:pctWidth>0</wp14:pctWidth>
+                </wp14:sizeRelH>
+                <wp14:sizeRelV relativeFrom="margin">
+                  <wp14:pctHeight>20000</wp14:pctHeight>
+                </wp14:sizeRelV>
+              </wp:anchor>
+            </w:drawing>
+          </mc:Choice>
+          <mc:Fallback>
+            <w:pict>
+              <v:shape w14:anchorId="1EDCB6B6" id="Caixa de Texto 2" o:spid="_x0000_s1029" type="#_x0000_t202" style="position:absolute;margin-left:-66.55pt;margin-top:125.45pt;width:298.35pt;height:110.6pt;z-index:251666432;visibility:visible;mso-wrap-style:square;mso-width-percent:0;mso-height-percent:200;mso-wrap-distance-left:9pt;mso-wrap-distance-top:3.6pt;mso-wrap-distance-right:9pt;mso-wrap-distance-bottom:3.6pt;mso-position-horizontal:absolute;mso-position-horizontal-relative:text;mso-position-vertical:absolute;mso-position-vertical-relative:text;mso-width-percent:0;mso-height-percent:200;mso-width-relative:margin;mso-height-relative:margin;v-text-anchor:top" o:gfxdata="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">
+                <v:textbox style="mso-fit-shape-to-text:t">
+                  <w:txbxContent>
+                    <w:p>
+                      <w:pPr>
+                        <w:pStyle w:val="Ttulo1"/>
+                        <w:rPr>
+                          <w:lang w:val="pt-BR"/>
+                        </w:rPr>
+                      </w:pPr>
+                      <w:bookmarkStart w:id="1" w:name="_Toc183199483"/>
+                      <w:proofErr w:type="gramStart"/>
+                      <w:r>
+                        <w:rPr>
+                          <w:lang w:val="pt-BR"/>
+                        </w:rPr>
+                        <w:t>Link  do</w:t>
+                      </w:r>
+                      <w:proofErr w:type="gramEnd"/>
+                      <w:r>
+                        <w:rPr>
+                          <w:lang w:val="pt-BR"/>
+                        </w:rPr>
+                        <w:t xml:space="preserve"> projeto no GitHub</w:t>
+                      </w:r>
+                      <w:bookmarkEnd w:id="1"/>
+                    </w:p>
+                    <w:p>
+                      <w:pPr>
+                        <w:rPr>
+                          <w:lang w:val="pt-BR"/>
+                        </w:rPr>
+                      </w:pPr>
+                    </w:p>
+                    <w:p>
+                      <w:pPr>
+                        <w:rPr>
+                          <w:u w:val="single"/>
+                          <w:lang w:val="pt-BR"/>
+                        </w:rPr>
+                      </w:pPr>
+                      <w:r>
+                        <w:rPr>
+                          <w:lang w:val="pt-BR"/>
+                        </w:rPr>
+                        <w:t>https://github.com/KaiqueArraias/Projeto-SITE-ACADEMIA-A3-UAM-MOOCA</w:t>
+                      </w:r>
+                    </w:p>
+                    <w:p/>
+                  </w:txbxContent>
+                </v:textbox>
+                <w10:wrap type="square"/>
+              </v:shape>
+            </w:pict>
+          </mc:Fallback>
+        </mc:AlternateContent>
+      </w:r>
+      <w:r>
+        <w:rPr>
           <w:rFonts w:ascii="Arial" w:hAnsi="Arial" w:cs="Arial"/>
           <w:noProof/>
           <w:sz w:val="24"/>
           <w:szCs w:val="24"/>
         </w:rPr>
-        <w:lastRenderedPageBreak/>
         <mc:AlternateContent>
           <mc:Choice Requires="wps">
             <w:drawing>
@@ -1173,11 +1345,7 @@
           </mc:Choice>
           <mc:Fallback>
             <w:pict>
-              <v:shapetype w14:anchorId="49DC8AEC" id="_x0000_t202" coordsize="21600,21600" o:spt="202" path="m,l,21600r21600,l21600,xe">
-                <v:stroke joinstyle="miter"/>
-                <v:path gradientshapeok="t" o:connecttype="rect"/>
-              </v:shapetype>
-              <v:shape id="Caixa de Texto 2" o:spid="_x0000_s1029" type="#_x0000_t202" style="position:absolute;margin-left:-66pt;margin-top:-35.4pt;width:221.4pt;height:114.6pt;z-index:251664384;visibility:visible;mso-wrap-style:square;mso-width-percent:0;mso-height-percent:0;mso-wrap-distance-left:9pt;mso-wrap-distance-top:3.6pt;mso-wrap-distance-right:9pt;mso-wrap-distance-bottom:3.6pt;mso-position-horizontal:absolute;mso-position-horizontal-relative:text;mso-position-vertical:absolute;mso-position-vertical-relative:text;mso-width-percent:0;mso-height-percent:0;mso-width-relative:margin;mso-height-relative:margin;v-text-anchor:top" o:gfxdata="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">
+              <v:shape w14:anchorId="49DC8AEC" id="_x0000_s1030" type="#_x0000_t202" style="position:absolute;margin-left:-66pt;margin-top:-35.4pt;width:221.4pt;height:114.6pt;z-index:251664384;visibility:visible;mso-wrap-style:square;mso-width-percent:0;mso-height-percent:0;mso-wrap-distance-left:9pt;mso-wrap-distance-top:3.6pt;mso-wrap-distance-right:9pt;mso-wrap-distance-bottom:3.6pt;mso-position-horizontal:absolute;mso-position-horizontal-relative:text;mso-position-vertical:absolute;mso-position-vertical-relative:text;mso-width-percent:0;mso-height-percent:0;mso-width-relative:margin;mso-height-relative:margin;v-text-anchor:top" o:gfxdata="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">
                 <v:textbox>
                   <w:txbxContent>
                     <w:p>
@@ -1349,7 +1517,81 @@
           <w:r>
             <w:fldChar w:fldCharType="separate"/>
           </w:r>
-          <w:hyperlink w:anchor="_Toc183172655" w:history="1">
+          <w:hyperlink w:anchor="_Toc183199483" w:history="1">
+            <w:r>
+              <w:rPr>
+                <w:rStyle w:val="Hyperlink"/>
+                <w:noProof/>
+                <w:lang w:val="pt-BR"/>
+              </w:rPr>
+              <w:t>Link  do projeto no GitHub</w:t>
+            </w:r>
+            <w:r>
+              <w:rPr>
+                <w:noProof/>
+                <w:webHidden/>
+              </w:rPr>
+              <w:tab/>
+            </w:r>
+            <w:r>
+              <w:rPr>
+                <w:noProof/>
+                <w:webHidden/>
+              </w:rPr>
+              <w:fldChar w:fldCharType="begin"/>
+            </w:r>
+            <w:r>
+              <w:rPr>
+                <w:noProof/>
+                <w:webHidden/>
+              </w:rPr>
+              <w:instrText xml:space="preserve"> PAGEREF _Toc183199483 \h </w:instrText>
+            </w:r>
+            <w:r>
+              <w:rPr>
+                <w:noProof/>
+                <w:webHidden/>
+              </w:rPr>
+            </w:r>
+            <w:r>
+              <w:rPr>
+                <w:noProof/>
+                <w:webHidden/>
+              </w:rPr>
+              <w:fldChar w:fldCharType="separate"/>
+            </w:r>
+            <w:r>
+              <w:rPr>
+                <w:noProof/>
+                <w:webHidden/>
+              </w:rPr>
+              <w:t>1</w:t>
+            </w:r>
+            <w:r>
+              <w:rPr>
+                <w:noProof/>
+                <w:webHidden/>
+              </w:rPr>
+              <w:fldChar w:fldCharType="end"/>
+            </w:r>
+          </w:hyperlink>
+        </w:p>
+        <w:p>
+          <w:pPr>
+            <w:pStyle w:val="Sumrio1"/>
+            <w:tabs>
+              <w:tab w:val="right" w:leader="dot" w:pos="8630"/>
+            </w:tabs>
+            <w:rPr>
+              <w:noProof/>
+              <w:kern w:val="2"/>
+              <w:sz w:val="24"/>
+              <w:szCs w:val="24"/>
+              <w:lang w:val="pt-BR" w:eastAsia="pt-BR"/>
+              <w14:ligatures w14:val="standardContextual"/>
+            </w:rPr>
+          </w:pPr>
+          <w:hyperlink w:anchor="_Toc183199484" w:history="1">
             <w:r>
               <w:rPr>
                 <w:rStyle w:val="Hyperlink"/>
@@ -1377,7 +1619,7 @@
                 <w:noProof/>
                 <w:webHidden/>
               </w:rPr>
-              <w:instrText xml:space="preserve"> PAGEREF _Toc183172655 \h </w:instrText>
+              <w:instrText xml:space="preserve"> PAGEREF _Toc183199484 \h </w:instrText>
             </w:r>
             <w:r>
               <w:rPr>
@@ -1423,7 +1665,7 @@
               <w14:ligatures w14:val="standardContextual"/>
             </w:rPr>
           </w:pPr>
-          <w:hyperlink w:anchor="_Toc183172656" w:history="1">
+          <w:hyperlink w:anchor="_Toc183199485" w:history="1">
             <w:r>
               <w:rPr>
                 <w:rStyle w:val="Hyperlink"/>
@@ -1451,7 +1693,7 @@
                 <w:noProof/>
                 <w:webHidden/>
               </w:rPr>
-              <w:instrText xml:space="preserve"> PAGEREF _Toc183172656 \h </w:instrText>
+              <w:instrText xml:space="preserve"> PAGEREF _Toc183199485 \h </w:instrText>
             </w:r>
             <w:r>
               <w:rPr>
@@ -1497,7 +1739,7 @@
               <w14:ligatures w14:val="standardContextual"/>
             </w:rPr>
           </w:pPr>
-          <w:hyperlink w:anchor="_Toc183172657" w:history="1">
+          <w:hyperlink w:anchor="_Toc183199486" w:history="1">
             <w:r>
               <w:rPr>
                 <w:rStyle w:val="Hyperlink"/>
@@ -1525,7 +1767,7 @@
                 <w:noProof/>
                 <w:webHidden/>
               </w:rPr>
-              <w:instrText xml:space="preserve"> PAGEREF _Toc183172657 \h </w:instrText>
+              <w:instrText xml:space="preserve"> PAGEREF _Toc183199486 \h </w:instrText>
             </w:r>
             <w:r>
               <w:rPr>
@@ -1571,7 +1813,7 @@
               <w14:ligatures w14:val="standardContextual"/>
             </w:rPr>
           </w:pPr>
-          <w:hyperlink w:anchor="_Toc183172658" w:history="1">
+          <w:hyperlink w:anchor="_Toc183199487" w:history="1">
             <w:r>
               <w:rPr>
                 <w:rStyle w:val="Hyperlink"/>
@@ -1599,7 +1841,7 @@
                 <w:noProof/>
                 <w:webHidden/>
               </w:rPr>
-              <w:instrText xml:space="preserve"> PAGEREF _Toc183172658 \h </w:instrText>
+              <w:instrText xml:space="preserve"> PAGEREF _Toc183199487 \h </w:instrText>
             </w:r>
             <w:r>
               <w:rPr>
@@ -1645,7 +1887,7 @@
               <w14:ligatures w14:val="standardContextual"/>
             </w:rPr>
           </w:pPr>
-          <w:hyperlink w:anchor="_Toc183172659" w:history="1">
+          <w:hyperlink w:anchor="_Toc183199488" w:history="1">
             <w:r>
               <w:rPr>
                 <w:rStyle w:val="Hyperlink"/>
@@ -1673,7 +1915,7 @@
                 <w:noProof/>
                 <w:webHidden/>
               </w:rPr>
-              <w:instrText xml:space="preserve"> PAGEREF _Toc183172659 \h </w:instrText>
+              <w:instrText xml:space="preserve"> PAGEREF _Toc183199488 \h </w:instrText>
             </w:r>
             <w:r>
               <w:rPr>
@@ -1719,7 +1961,7 @@
               <w14:ligatures w14:val="standardContextual"/>
             </w:rPr>
           </w:pPr>
-          <w:hyperlink w:anchor="_Toc183172660" w:history="1">
+          <w:hyperlink w:anchor="_Toc183199489" w:history="1">
             <w:r>
               <w:rPr>
                 <w:rStyle w:val="Hyperlink"/>
@@ -1747,7 +1989,7 @@
                 <w:noProof/>
                 <w:webHidden/>
               </w:rPr>
-              <w:instrText xml:space="preserve"> PAGEREF _Toc183172660 \h </w:instrText>
+              <w:instrText xml:space="preserve"> PAGEREF _Toc183199489 \h </w:instrText>
             </w:r>
             <w:r>
               <w:rPr>
@@ -1793,7 +2035,7 @@
               <w14:ligatures w14:val="standardContextual"/>
             </w:rPr>
           </w:pPr>
-          <w:hyperlink w:anchor="_Toc183172661" w:history="1">
+          <w:hyperlink w:anchor="_Toc183199490" w:history="1">
             <w:r>
               <w:rPr>
                 <w:rStyle w:val="Hyperlink"/>
@@ -1821,7 +2063,7 @@
                 <w:noProof/>
                 <w:webHidden/>
               </w:rPr>
-              <w:instrText xml:space="preserve"> PAGEREF _Toc183172661 \h </w:instrText>
+              <w:instrText xml:space="preserve"> PAGEREF _Toc183199490 \h </w:instrText>
             </w:r>
             <w:r>
               <w:rPr>
@@ -1867,7 +2109,7 @@
               <w14:ligatures w14:val="standardContextual"/>
             </w:rPr>
           </w:pPr>
-          <w:hyperlink w:anchor="_Toc183172662" w:history="1">
+          <w:hyperlink w:anchor="_Toc183199491" w:history="1">
             <w:r>
               <w:rPr>
                 <w:rStyle w:val="Hyperlink"/>
@@ -1895,7 +2137,7 @@
                 <w:noProof/>
                 <w:webHidden/>
               </w:rPr>
-              <w:instrText xml:space="preserve"> PAGEREF _Toc183172662 \h </w:instrText>
+              <w:instrText xml:space="preserve"> PAGEREF _Toc183199491 \h </w:instrText>
             </w:r>
             <w:r>
               <w:rPr>
@@ -1941,7 +2183,7 @@
               <w14:ligatures w14:val="standardContextual"/>
             </w:rPr>
           </w:pPr>
-          <w:hyperlink w:anchor="_Toc183172663" w:history="1">
+          <w:hyperlink w:anchor="_Toc183199492" w:history="1">
             <w:r>
               <w:rPr>
                 <w:rStyle w:val="Hyperlink"/>
@@ -1969,7 +2211,7 @@
                 <w:noProof/>
                 <w:webHidden/>
               </w:rPr>
-              <w:instrText xml:space="preserve"> PAGEREF _Toc183172663 \h </w:instrText>
+              <w:instrText xml:space="preserve"> PAGEREF _Toc183199492 \h </w:instrText>
             </w:r>
             <w:r>
               <w:rPr>
@@ -2015,7 +2257,7 @@
               <w14:ligatures w14:val="standardContextual"/>
             </w:rPr>
           </w:pPr>
-          <w:hyperlink w:anchor="_Toc183172664" w:history="1">
+          <w:hyperlink w:anchor="_Toc183199493" w:history="1">
             <w:r>
               <w:rPr>
                 <w:rStyle w:val="Hyperlink"/>
@@ -2043,7 +2285,7 @@
                 <w:noProof/>
                 <w:webHidden/>
               </w:rPr>
-              <w:instrText xml:space="preserve"> PAGEREF _Toc183172664 \h </w:instrText>
+              <w:instrText xml:space="preserve"> PAGEREF _Toc183199493 \h </w:instrText>
             </w:r>
             <w:r>
               <w:rPr>
@@ -2089,7 +2331,7 @@
               <w14:ligatures w14:val="standardContextual"/>
             </w:rPr>
           </w:pPr>
-          <w:hyperlink w:anchor="_Toc183172665" w:history="1">
+          <w:hyperlink w:anchor="_Toc183199494" w:history="1">
             <w:r>
               <w:rPr>
                 <w:rStyle w:val="Hyperlink"/>
@@ -2116,7 +2358,7 @@
                 <w:noProof/>
                 <w:webHidden/>
               </w:rPr>
-              <w:instrText xml:space="preserve"> PAGEREF _Toc183172665 \h </w:instrText>
+              <w:instrText xml:space="preserve"> PAGEREF _Toc183199494 \h </w:instrText>
             </w:r>
             <w:r>
               <w:rPr>
@@ -2162,7 +2404,7 @@
               <w14:ligatures w14:val="standardContextual"/>
             </w:rPr>
           </w:pPr>
-          <w:hyperlink w:anchor="_Toc183172666" w:history="1">
+          <w:hyperlink w:anchor="_Toc183199495" w:history="1">
             <w:r>
               <w:rPr>
                 <w:rStyle w:val="Hyperlink"/>
@@ -2189,7 +2431,7 @@
                 <w:noProof/>
                 <w:webHidden/>
               </w:rPr>
-              <w:instrText xml:space="preserve"> PAGEREF _Toc183172666 \h </w:instrText>
+              <w:instrText xml:space="preserve"> PAGEREF _Toc183199495 \h </w:instrText>
             </w:r>
             <w:r>
               <w:rPr>
@@ -2235,7 +2477,7 @@
               <w14:ligatures w14:val="standardContextual"/>
             </w:rPr>
           </w:pPr>
-          <w:hyperlink w:anchor="_Toc183172667" w:history="1">
+          <w:hyperlink w:anchor="_Toc183199496" w:history="1">
             <w:r>
               <w:rPr>
                 <w:rStyle w:val="Hyperlink"/>
@@ -2262,7 +2504,7 @@
                 <w:noProof/>
                 <w:webHidden/>
               </w:rPr>
-              <w:instrText xml:space="preserve"> PAGEREF _Toc183172667 \h </w:instrText>
+              <w:instrText xml:space="preserve"> PAGEREF _Toc183199496 \h </w:instrText>
             </w:r>
             <w:r>
               <w:rPr>
@@ -2308,7 +2550,7 @@
               <w14:ligatures w14:val="standardContextual"/>
             </w:rPr>
           </w:pPr>
-          <w:hyperlink w:anchor="_Toc183172668" w:history="1">
+          <w:hyperlink w:anchor="_Toc183199497" w:history="1">
             <w:r>
               <w:rPr>
                 <w:rStyle w:val="Hyperlink"/>
@@ -2335,7 +2577,7 @@
                 <w:noProof/>
                 <w:webHidden/>
               </w:rPr>
-              <w:instrText xml:space="preserve"> PAGEREF _Toc183172668 \h </w:instrText>
+              <w:instrText xml:space="preserve"> PAGEREF _Toc183199497 \h </w:instrText>
             </w:r>
             <w:r>
               <w:rPr>
@@ -2381,7 +2623,7 @@
               <w14:ligatures w14:val="standardContextual"/>
             </w:rPr>
           </w:pPr>
-          <w:hyperlink w:anchor="_Toc183172669" w:history="1">
+          <w:hyperlink w:anchor="_Toc183199498" w:history="1">
             <w:r>
               <w:rPr>
                 <w:rStyle w:val="Hyperlink"/>
@@ -2408,7 +2650,7 @@
                 <w:noProof/>
                 <w:webHidden/>
               </w:rPr>
-              <w:instrText xml:space="preserve"> PAGEREF _Toc183172669 \h </w:instrText>
+              <w:instrText xml:space="preserve"> PAGEREF _Toc183199498 \h </w:instrText>
             </w:r>
             <w:r>
               <w:rPr>
@@ -2454,7 +2696,7 @@
               <w14:ligatures w14:val="standardContextual"/>
             </w:rPr>
           </w:pPr>
-          <w:hyperlink w:anchor="_Toc183172670" w:history="1">
+          <w:hyperlink w:anchor="_Toc183199499" w:history="1">
             <w:r>
               <w:rPr>
                 <w:rStyle w:val="Hyperlink"/>
@@ -2481,7 +2723,7 @@
                 <w:noProof/>
                 <w:webHidden/>
               </w:rPr>
-              <w:instrText xml:space="preserve"> PAGEREF _Toc183172670 \h </w:instrText>
+              <w:instrText xml:space="preserve"> PAGEREF _Toc183199499 \h </w:instrText>
             </w:r>
             <w:r>
               <w:rPr>
@@ -2527,7 +2769,7 @@
               <w14:ligatures w14:val="standardContextual"/>
             </w:rPr>
           </w:pPr>
-          <w:hyperlink w:anchor="_Toc183172671" w:history="1">
+          <w:hyperlink w:anchor="_Toc183199500" w:history="1">
             <w:r>
               <w:rPr>
                 <w:rStyle w:val="Hyperlink"/>
@@ -2554,7 +2796,7 @@
                 <w:noProof/>
                 <w:webHidden/>
               </w:rPr>
-              <w:instrText xml:space="preserve"> PAGEREF _Toc183172671 \h </w:instrText>
+              <w:instrText xml:space="preserve"> PAGEREF _Toc183199500 \h </w:instrText>
             </w:r>
             <w:r>
               <w:rPr>
@@ -2600,7 +2842,7 @@
               <w14:ligatures w14:val="standardContextual"/>
             </w:rPr>
           </w:pPr>
-          <w:hyperlink w:anchor="_Toc183172672" w:history="1">
+          <w:hyperlink w:anchor="_Toc183199501" w:history="1">
             <w:r>
               <w:rPr>
                 <w:rStyle w:val="Hyperlink"/>
@@ -2628,7 +2870,7 @@
                 <w:noProof/>
                 <w:webHidden/>
               </w:rPr>
-              <w:instrText xml:space="preserve"> PAGEREF _Toc183172672 \h </w:instrText>
+              <w:instrText xml:space="preserve"> PAGEREF _Toc183199501 \h </w:instrText>
             </w:r>
             <w:r>
               <w:rPr>
@@ -2674,7 +2916,7 @@
               <w14:ligatures w14:val="standardContextual"/>
             </w:rPr>
           </w:pPr>
-          <w:hyperlink w:anchor="_Toc183172673" w:history="1">
+          <w:hyperlink w:anchor="_Toc183199502" w:history="1">
             <w:r>
               <w:rPr>
                 <w:rStyle w:val="Hyperlink"/>
@@ -2701,7 +2943,7 @@
                 <w:noProof/>
                 <w:webHidden/>
               </w:rPr>
-              <w:instrText xml:space="preserve"> PAGEREF _Toc183172673 \h </w:instrText>
+              <w:instrText xml:space="preserve"> PAGEREF _Toc183199502 \h </w:instrText>
             </w:r>
             <w:r>
               <w:rPr>
@@ -2747,7 +2989,7 @@
               <w14:ligatures w14:val="standardContextual"/>
             </w:rPr>
           </w:pPr>
-          <w:hyperlink w:anchor="_Toc183172674" w:history="1">
+          <w:hyperlink w:anchor="_Toc183199503" w:history="1">
             <w:r>
               <w:rPr>
                 <w:rStyle w:val="Hyperlink"/>
@@ -2775,7 +3017,7 @@
                 <w:noProof/>
                 <w:webHidden/>
               </w:rPr>
-              <w:instrText xml:space="preserve"> PAGEREF _Toc183172674 \h </w:instrText>
+              <w:instrText xml:space="preserve"> PAGEREF _Toc183199503 \h </w:instrText>
             </w:r>
             <w:r>
               <w:rPr>
@@ -2821,7 +3063,7 @@
               <w14:ligatures w14:val="standardContextual"/>
             </w:rPr>
           </w:pPr>
-          <w:hyperlink w:anchor="_Toc183172675" w:history="1">
+          <w:hyperlink w:anchor="_Toc183199504" w:history="1">
             <w:r>
               <w:rPr>
                 <w:rStyle w:val="Hyperlink"/>
@@ -2849,7 +3091,7 @@
                 <w:noProof/>
                 <w:webHidden/>
               </w:rPr>
-              <w:instrText xml:space="preserve"> PAGEREF _Toc183172675 \h </w:instrText>
+              <w:instrText xml:space="preserve"> PAGEREF _Toc183199504 \h </w:instrText>
             </w:r>
             <w:r>
               <w:rPr>
@@ -2881,6 +3123,80 @@
           </w:hyperlink>
         </w:p>
         <w:p>
+          <w:pPr>
+            <w:pStyle w:val="Sumrio1"/>
+            <w:tabs>
+              <w:tab w:val="right" w:leader="dot" w:pos="8630"/>
+            </w:tabs>
+            <w:rPr>
+              <w:noProof/>
+              <w:kern w:val="2"/>
+              <w:sz w:val="24"/>
+              <w:szCs w:val="24"/>
+              <w:lang w:val="pt-BR" w:eastAsia="pt-BR"/>
+              <w14:ligatures w14:val="standardContextual"/>
+            </w:rPr>
+          </w:pPr>
+          <w:hyperlink w:anchor="_Toc183199505" w:history="1">
+            <w:r>
+              <w:rPr>
+                <w:rStyle w:val="Hyperlink"/>
+                <w:noProof/>
+                <w:lang w:val="pt-BR"/>
+              </w:rPr>
+              <w:t>Link  do projeto no GitHub</w:t>
+            </w:r>
+            <w:r>
+              <w:rPr>
+                <w:noProof/>
+                <w:webHidden/>
+              </w:rPr>
+              <w:tab/>
+            </w:r>
+            <w:r>
+              <w:rPr>
+                <w:noProof/>
+                <w:webHidden/>
+              </w:rPr>
+              <w:fldChar w:fldCharType="begin"/>
+            </w:r>
+            <w:r>
+              <w:rPr>
+                <w:noProof/>
+                <w:webHidden/>
+              </w:rPr>
+              <w:instrText xml:space="preserve"> PAGEREF _Toc183199505 \h </w:instrText>
+            </w:r>
+            <w:r>
+              <w:rPr>
+                <w:noProof/>
+                <w:webHidden/>
+              </w:rPr>
+            </w:r>
+            <w:r>
+              <w:rPr>
+                <w:noProof/>
+                <w:webHidden/>
+              </w:rPr>
+              <w:fldChar w:fldCharType="separate"/>
+            </w:r>
+            <w:r>
+              <w:rPr>
+                <w:noProof/>
+                <w:webHidden/>
+              </w:rPr>
+              <w:t>15</w:t>
+            </w:r>
+            <w:r>
+              <w:rPr>
+                <w:noProof/>
+                <w:webHidden/>
+              </w:rPr>
+              <w:fldChar w:fldCharType="end"/>
+            </w:r>
+          </w:hyperlink>
+        </w:p>
+        <w:p>
           <w:r>
             <w:rPr>
               <w:b/>
@@ -2925,7 +3241,7 @@
           <w:lang w:val="pt-BR"/>
         </w:rPr>
       </w:pPr>
-      <w:bookmarkStart w:id="0" w:name="_Toc183172655"/>
+      <w:bookmarkStart w:id="2" w:name="_Toc183199484"/>
       <w:r>
         <w:rPr>
           <w:lang w:val="pt-BR"/>
@@ -2933,7 +3249,7 @@
         <w:lastRenderedPageBreak/>
         <w:t>Modelo Conceitual e Descritivo do Problema</w:t>
       </w:r>
-      <w:bookmarkEnd w:id="0"/>
+      <w:bookmarkEnd w:id="2"/>
     </w:p>
     <w:p>
       <w:pPr>
@@ -2948,7 +3264,7 @@
           <w:lang w:val="pt-BR"/>
         </w:rPr>
       </w:pPr>
-      <w:bookmarkStart w:id="1" w:name="_Toc183172656"/>
+      <w:bookmarkStart w:id="3" w:name="_Toc183199485"/>
       <w:r>
         <w:rPr>
           <w:rStyle w:val="Ttulo2Char"/>
@@ -2956,7 +3272,7 @@
         </w:rPr>
         <w:t>Problema Identificado</w:t>
       </w:r>
-      <w:bookmarkEnd w:id="1"/>
+      <w:bookmarkEnd w:id="3"/>
       <w:r>
         <w:rPr>
           <w:lang w:val="pt-BR"/>
@@ -3029,7 +3345,7 @@
           <w:lang w:val="pt-BR"/>
         </w:rPr>
       </w:pPr>
-      <w:bookmarkStart w:id="2" w:name="_Toc183172657"/>
+      <w:bookmarkStart w:id="4" w:name="_Toc183199486"/>
       <w:r>
         <w:rPr>
           <w:rStyle w:val="Ttulo2Char"/>
@@ -3037,7 +3353,7 @@
         </w:rPr>
         <w:t>Solução</w:t>
       </w:r>
-      <w:bookmarkEnd w:id="2"/>
+      <w:bookmarkEnd w:id="4"/>
       <w:r>
         <w:rPr>
           <w:lang w:val="pt-BR"/>
@@ -3061,7 +3377,21 @@
         <w:rPr>
           <w:lang w:val="pt-BR"/>
         </w:rPr>
-        <w:t xml:space="preserve">que a academia os oferecem </w:t>
+        <w:t xml:space="preserve">que </w:t>
+      </w:r>
+      <w:proofErr w:type="gramStart"/>
+      <w:r>
+        <w:rPr>
+          <w:lang w:val="pt-BR"/>
+        </w:rPr>
+        <w:t>a academia os oferecem</w:t>
+      </w:r>
+      <w:proofErr w:type="gramEnd"/>
+      <w:r>
+        <w:rPr>
+          <w:lang w:val="pt-BR"/>
+        </w:rPr>
+        <w:t xml:space="preserve"> </w:t>
       </w:r>
       <w:r>
         <w:rPr>
@@ -3271,7 +3601,7 @@
           <w:lang w:val="pt-BR"/>
         </w:rPr>
       </w:pPr>
-      <w:bookmarkStart w:id="3" w:name="_Toc183172658"/>
+      <w:bookmarkStart w:id="5" w:name="_Toc183199487"/>
       <w:r>
         <w:rPr>
           <w:lang w:val="pt-BR"/>
@@ -3279,7 +3609,7 @@
         <w:lastRenderedPageBreak/>
         <w:t>Finalidades do Site</w:t>
       </w:r>
-      <w:bookmarkEnd w:id="3"/>
+      <w:bookmarkEnd w:id="5"/>
     </w:p>
     <w:p>
       <w:pPr>
@@ -3420,14 +3750,14 @@
           <w:lang w:val="pt-BR"/>
         </w:rPr>
       </w:pPr>
-      <w:bookmarkStart w:id="4" w:name="_Toc183172659"/>
+      <w:bookmarkStart w:id="6" w:name="_Toc183199488"/>
       <w:r>
         <w:rPr>
           <w:lang w:val="pt-BR"/>
         </w:rPr>
         <w:t>Público-Alvo</w:t>
       </w:r>
-      <w:bookmarkEnd w:id="4"/>
+      <w:bookmarkEnd w:id="6"/>
     </w:p>
     <w:p>
       <w:pPr>
@@ -3509,14 +3839,14 @@
           <w:lang w:val="pt-BR"/>
         </w:rPr>
       </w:pPr>
-      <w:bookmarkStart w:id="5" w:name="_Toc183172660"/>
+      <w:bookmarkStart w:id="7" w:name="_Toc183199489"/>
       <w:r>
         <w:rPr>
           <w:lang w:val="pt-BR"/>
         </w:rPr>
         <w:t>Como Será Solucionado?</w:t>
       </w:r>
-      <w:bookmarkEnd w:id="5"/>
+      <w:bookmarkEnd w:id="7"/>
     </w:p>
     <w:p>
       <w:pPr>
@@ -3773,7 +4103,7 @@
           <w:lang w:val="pt-BR"/>
         </w:rPr>
       </w:pPr>
-      <w:bookmarkStart w:id="6" w:name="_Toc183172661"/>
+      <w:bookmarkStart w:id="8" w:name="_Toc183199490"/>
       <w:r>
         <w:rPr>
           <w:rStyle w:val="Ttulo1Char"/>
@@ -3782,7 +4112,7 @@
         <w:lastRenderedPageBreak/>
         <w:t>Tecnologias Utilizadas</w:t>
       </w:r>
-      <w:bookmarkEnd w:id="6"/>
+      <w:bookmarkEnd w:id="8"/>
     </w:p>
     <w:p>
       <w:pPr>
@@ -3800,7 +4130,7 @@
           <w:lang w:val="pt-BR"/>
         </w:rPr>
       </w:pPr>
-      <w:bookmarkStart w:id="7" w:name="_Toc183172662"/>
+      <w:bookmarkStart w:id="9" w:name="_Toc183199491"/>
       <w:r>
         <w:rPr>
           <w:lang w:val="pt-BR"/>
@@ -3814,7 +4144,7 @@
         </w:rPr>
         <w:t>End</w:t>
       </w:r>
-      <w:bookmarkEnd w:id="7"/>
+      <w:bookmarkEnd w:id="9"/>
       <w:proofErr w:type="spellEnd"/>
     </w:p>
     <w:p>
@@ -3933,7 +4263,7 @@
           <w:lang w:val="pt-BR"/>
         </w:rPr>
       </w:pPr>
-      <w:bookmarkStart w:id="8" w:name="_Toc183172663"/>
+      <w:bookmarkStart w:id="10" w:name="_Toc183199492"/>
       <w:r>
         <w:rPr>
           <w:lang w:val="pt-BR"/>
@@ -3947,7 +4277,7 @@
         </w:rPr>
         <w:t>End</w:t>
       </w:r>
-      <w:bookmarkEnd w:id="8"/>
+      <w:bookmarkEnd w:id="10"/>
       <w:proofErr w:type="spellEnd"/>
     </w:p>
     <w:p>
@@ -4042,14 +4372,14 @@
           <w:lang w:val="pt-BR"/>
         </w:rPr>
       </w:pPr>
-      <w:bookmarkStart w:id="9" w:name="_Toc183172664"/>
+      <w:bookmarkStart w:id="11" w:name="_Toc183199493"/>
       <w:r>
         <w:rPr>
           <w:lang w:val="pt-BR"/>
         </w:rPr>
         <w:t>Ferramentas</w:t>
       </w:r>
-      <w:bookmarkEnd w:id="9"/>
+      <w:bookmarkEnd w:id="11"/>
     </w:p>
     <w:p>
       <w:pPr>
@@ -4425,24 +4755,24 @@
         <w:pStyle w:val="Ttulo2"/>
         <w:jc w:val="center"/>
       </w:pPr>
-      <w:bookmarkStart w:id="10" w:name="_Toc183172665"/>
+      <w:bookmarkStart w:id="12" w:name="_Toc183199494"/>
       <w:r>
         <w:lastRenderedPageBreak/>
         <w:t>Stored Procedure – (CRUD) - CREATE, READ, UPDATE and DELETE</w:t>
       </w:r>
-      <w:bookmarkEnd w:id="10"/>
+      <w:bookmarkEnd w:id="12"/>
     </w:p>
     <w:p/>
     <w:p>
       <w:pPr>
         <w:pStyle w:val="Ttulo2"/>
       </w:pPr>
-      <w:bookmarkStart w:id="11" w:name="_Toc183172666"/>
+      <w:bookmarkStart w:id="13" w:name="_Toc183199495"/>
       <w:proofErr w:type="spellStart"/>
       <w:r>
         <w:t>Clientes</w:t>
       </w:r>
-      <w:bookmarkEnd w:id="11"/>
+      <w:bookmarkEnd w:id="13"/>
       <w:proofErr w:type="spellEnd"/>
     </w:p>
     <w:p/>
@@ -4921,12 +5251,12 @@
       <w:pPr>
         <w:pStyle w:val="Ttulo2"/>
       </w:pPr>
-      <w:bookmarkStart w:id="12" w:name="_Toc183172667"/>
+      <w:bookmarkStart w:id="14" w:name="_Toc183199496"/>
       <w:proofErr w:type="spellStart"/>
       <w:r>
         <w:t>Planos</w:t>
       </w:r>
-      <w:bookmarkEnd w:id="12"/>
+      <w:bookmarkEnd w:id="14"/>
       <w:proofErr w:type="spellEnd"/>
     </w:p>
     <w:p/>
@@ -5332,12 +5662,12 @@
       <w:pPr>
         <w:pStyle w:val="Ttulo2"/>
       </w:pPr>
-      <w:bookmarkStart w:id="13" w:name="_Toc183172668"/>
+      <w:bookmarkStart w:id="15" w:name="_Toc183199497"/>
       <w:proofErr w:type="spellStart"/>
       <w:r>
         <w:t>Assinaturas</w:t>
       </w:r>
-      <w:bookmarkEnd w:id="13"/>
+      <w:bookmarkEnd w:id="15"/>
       <w:proofErr w:type="spellEnd"/>
     </w:p>
     <w:p/>
@@ -5427,7 +5757,15 @@
       </w:r>
       <w:proofErr w:type="spellEnd"/>
       <w:r>
-        <w:t xml:space="preserve"> a um </w:t>
+        <w:t xml:space="preserve"> </w:t>
+      </w:r>
+      <w:proofErr w:type="gramStart"/>
+      <w:r>
+        <w:t>a</w:t>
+      </w:r>
+      <w:proofErr w:type="gramEnd"/>
+      <w:r>
+        <w:t xml:space="preserve"> um </w:t>
       </w:r>
       <w:proofErr w:type="spellStart"/>
       <w:r>
@@ -5816,12 +6154,12 @@
       <w:pPr>
         <w:pStyle w:val="Ttulo2"/>
       </w:pPr>
-      <w:bookmarkStart w:id="14" w:name="_Toc183172669"/>
+      <w:bookmarkStart w:id="16" w:name="_Toc183199498"/>
       <w:proofErr w:type="spellStart"/>
       <w:r>
         <w:t>Endereços</w:t>
       </w:r>
-      <w:bookmarkEnd w:id="14"/>
+      <w:bookmarkEnd w:id="16"/>
       <w:proofErr w:type="spellEnd"/>
     </w:p>
     <w:p/>
@@ -6161,11 +6499,11 @@
       <w:pPr>
         <w:pStyle w:val="Ttulo2"/>
       </w:pPr>
-      <w:bookmarkStart w:id="15" w:name="_Toc183172670"/>
+      <w:bookmarkStart w:id="17" w:name="_Toc183199499"/>
       <w:r>
         <w:t>Testes de CRUD</w:t>
       </w:r>
-      <w:bookmarkEnd w:id="15"/>
+      <w:bookmarkEnd w:id="17"/>
     </w:p>
     <w:p/>
     <w:p>
@@ -7443,12 +7781,12 @@
         <w:pStyle w:val="Ttulo1"/>
         <w:jc w:val="center"/>
       </w:pPr>
-      <w:bookmarkStart w:id="16" w:name="_Toc183172671"/>
+      <w:bookmarkStart w:id="18" w:name="_Toc183199500"/>
       <w:r>
         <w:lastRenderedPageBreak/>
         <w:t>Banco de dados</w:t>
       </w:r>
-      <w:bookmarkEnd w:id="16"/>
+      <w:bookmarkEnd w:id="18"/>
     </w:p>
     <w:p/>
     <w:p>
@@ -7706,14 +8044,14 @@
           <w:lang w:val="pt-BR"/>
         </w:rPr>
       </w:pPr>
-      <w:bookmarkStart w:id="17" w:name="_Toc183172672"/>
+      <w:bookmarkStart w:id="19" w:name="_Toc183199501"/>
       <w:r>
         <w:rPr>
           <w:lang w:val="pt-BR"/>
         </w:rPr>
         <w:t>Anexo do script SQL – Criação do Banco de Dados Relacional</w:t>
       </w:r>
-      <w:bookmarkEnd w:id="17"/>
+      <w:bookmarkEnd w:id="19"/>
     </w:p>
     <w:p>
       <w:pPr>
@@ -7748,7 +8086,7 @@
           <v:shape id="_x0000_i1027" type="#_x0000_t75" style="width:179.05pt;height:93pt" o:ole="">
             <v:imagedata r:id="rId17" o:title=""/>
           </v:shape>
-          <o:OLEObject Type="Embed" ProgID="Package" ShapeID="_x0000_i1027" DrawAspect="Content" ObjectID="_1793810769" r:id="rId18"/>
+          <o:OLEObject Type="Embed" ProgID="Package" ShapeID="_x0000_i1027" DrawAspect="Content" ObjectID="_1793814753" r:id="rId18"/>
         </w:object>
       </w:r>
     </w:p>
@@ -7764,7 +8102,7 @@
         <w:pStyle w:val="Ttulo1"/>
         <w:jc w:val="center"/>
       </w:pPr>
-      <w:bookmarkStart w:id="18" w:name="_Toc183172673"/>
+      <w:bookmarkStart w:id="20" w:name="_Toc183199502"/>
       <w:r>
         <w:t xml:space="preserve">APIs e </w:t>
       </w:r>
@@ -7776,7 +8114,7 @@
       <w:r>
         <w:t xml:space="preserve"> com o Banco de Dados</w:t>
       </w:r>
-      <w:bookmarkEnd w:id="18"/>
+      <w:bookmarkEnd w:id="20"/>
       <w:r>
         <w:t xml:space="preserve"> </w:t>
       </w:r>
@@ -7932,7 +8270,7 @@
           <w:lang w:val="pt-BR"/>
         </w:rPr>
       </w:pPr>
-      <w:bookmarkStart w:id="19" w:name="_Toc183172674"/>
+      <w:bookmarkStart w:id="21" w:name="_Toc183199503"/>
       <w:r>
         <w:rPr>
           <w:lang w:val="pt-BR"/>
@@ -7945,7 +8283,7 @@
         </w:rPr>
         <w:t xml:space="preserve"> e Funcionamento</w:t>
       </w:r>
-      <w:bookmarkEnd w:id="19"/>
+      <w:bookmarkEnd w:id="21"/>
     </w:p>
     <w:p>
       <w:pPr>
@@ -8034,7 +8372,21 @@
         <w:rPr>
           <w:lang w:val="pt-BR"/>
         </w:rPr>
-        <w:t>: O cliente faz uma requisição HTTP (GET, POST, etc.).</w:t>
+        <w:t xml:space="preserve">: O cliente faz uma requisição HTTP (GET, </w:t>
+      </w:r>
+      <w:proofErr w:type="gramStart"/>
+      <w:r>
+        <w:rPr>
+          <w:lang w:val="pt-BR"/>
+        </w:rPr>
+        <w:t>POST, etc.</w:t>
+      </w:r>
+      <w:proofErr w:type="gramEnd"/>
+      <w:r>
+        <w:rPr>
+          <w:lang w:val="pt-BR"/>
+        </w:rPr>
+        <w:t>).</w:t>
       </w:r>
     </w:p>
     <w:p>
@@ -8109,7 +8461,21 @@
         <w:rPr>
           <w:lang w:val="pt-BR"/>
         </w:rPr>
-        <w:t>: A rota executa a lógica necessária (CRUD no banco, validações, etc.) e retorna uma resposta.</w:t>
+        <w:t xml:space="preserve">: A rota executa a lógica necessária (CRUD no banco, </w:t>
+      </w:r>
+      <w:proofErr w:type="gramStart"/>
+      <w:r>
+        <w:rPr>
+          <w:lang w:val="pt-BR"/>
+        </w:rPr>
+        <w:t>validações, etc.</w:t>
+      </w:r>
+      <w:proofErr w:type="gramEnd"/>
+      <w:r>
+        <w:rPr>
+          <w:lang w:val="pt-BR"/>
+        </w:rPr>
+        <w:t>) e retorna uma resposta.</w:t>
       </w:r>
     </w:p>
     <w:p>
@@ -8154,7 +8520,7 @@
           <w:lang w:val="pt-BR"/>
         </w:rPr>
       </w:pPr>
-      <w:bookmarkStart w:id="20" w:name="_Toc183172675"/>
+      <w:bookmarkStart w:id="22" w:name="_Toc183199504"/>
       <w:r>
         <w:rPr>
           <w:lang w:val="pt-BR"/>
@@ -8175,7 +8541,7 @@
         </w:rPr>
         <w:t xml:space="preserve"> – WEB</w:t>
       </w:r>
-      <w:bookmarkEnd w:id="20"/>
+      <w:bookmarkEnd w:id="22"/>
       <w:r>
         <w:rPr>
           <w:lang w:val="pt-BR"/>
@@ -8214,7 +8580,21 @@
         <w:rPr>
           <w:lang w:val="pt-BR"/>
         </w:rPr>
-        <w:t xml:space="preserve"> do projeto é responsável pela interface de usuário, permitindo aos usuários interagir com as funcionalidades do sistema, como cadastro, escolha de planos e navegação pelo site. </w:t>
+        <w:t xml:space="preserve"> do projeto é responsável pela interface de usuário, permitindo aos usuários </w:t>
+      </w:r>
+      <w:proofErr w:type="gramStart"/>
+      <w:r>
+        <w:rPr>
+          <w:lang w:val="pt-BR"/>
+        </w:rPr>
+        <w:t>interagir</w:t>
+      </w:r>
+      <w:proofErr w:type="gramEnd"/>
+      <w:r>
+        <w:rPr>
+          <w:lang w:val="pt-BR"/>
+        </w:rPr>
+        <w:t xml:space="preserve"> com as funcionalidades do sistema, como cadastro, escolha de planos e navegação pelo site. </w:t>
       </w:r>
     </w:p>
     <w:p>
@@ -8672,13 +9052,23 @@
           <w:lang w:val="pt-BR"/>
         </w:rPr>
       </w:pPr>
+      <w:bookmarkStart w:id="23" w:name="_Toc183199505"/>
+      <w:proofErr w:type="gramStart"/>
       <w:r>
         <w:rPr>
           <w:lang w:val="pt-BR"/>
         </w:rPr>
         <w:lastRenderedPageBreak/>
-        <w:t>Link  do projeto no GitHub</w:t>
-      </w:r>
+        <w:t>Link  do</w:t>
+      </w:r>
+      <w:proofErr w:type="gramEnd"/>
+      <w:r>
+        <w:rPr>
+          <w:lang w:val="pt-BR"/>
+        </w:rPr>
+        <w:t xml:space="preserve"> projeto no GitHub</w:t>
+      </w:r>
+      <w:bookmarkEnd w:id="23"/>
     </w:p>
     <w:p>
       <w:pPr>

</xml_diff>